<commit_message>
Update Project Requirements Document.docx
</commit_message>
<xml_diff>
--- a/Project Management Documentation/Project Requirements Document.docx
+++ b/Project Management Documentation/Project Requirements Document.docx
@@ -1,6 +1,6 @@
 
 <file path=word/document.xml><?xml version="1.0" encoding="utf-8"?>
-<w:document xmlns:wpc="http://schemas.microsoft.com/office/word/2010/wordprocessingCanvas" xmlns:mc="http://schemas.openxmlformats.org/markup-compatibility/2006" xmlns:o="urn:schemas-microsoft-com:office:office" xmlns:r="http://schemas.openxmlformats.org/officeDocument/2006/relationships" xmlns:m="http://schemas.openxmlformats.org/officeDocument/2006/math" xmlns:v="urn:schemas-microsoft-com:vml" xmlns:wp14="http://schemas.microsoft.com/office/word/2010/wordprocessingDrawing" xmlns:wp="http://schemas.openxmlformats.org/drawingml/2006/wordprocessingDrawing" xmlns:w10="urn:schemas-microsoft-com:office:word" xmlns:w="http://schemas.openxmlformats.org/wordprocessingml/2006/main" xmlns:w14="http://schemas.microsoft.com/office/word/2010/wordml" xmlns:w15="http://schemas.microsoft.com/office/word/2012/wordml" xmlns:wpg="http://schemas.microsoft.com/office/word/2010/wordprocessingGroup" xmlns:wpi="http://schemas.microsoft.com/office/word/2010/wordprocessingInk" xmlns:wne="http://schemas.microsoft.com/office/word/2006/wordml" xmlns:wps="http://schemas.microsoft.com/office/word/2010/wordprocessingShape" mc:Ignorable="w14 w15 wp14">
+<w:document xmlns:wpc="http://schemas.microsoft.com/office/word/2010/wordprocessingCanvas" xmlns:cx="http://schemas.microsoft.com/office/drawing/2014/chartex" xmlns:cx1="http://schemas.microsoft.com/office/drawing/2015/9/8/chartex" xmlns:cx2="http://schemas.microsoft.com/office/drawing/2015/10/21/chartex" xmlns:cx3="http://schemas.microsoft.com/office/drawing/2016/5/9/chartex" xmlns:cx4="http://schemas.microsoft.com/office/drawing/2016/5/10/chartex" xmlns:cx5="http://schemas.microsoft.com/office/drawing/2016/5/11/chartex" xmlns:cx6="http://schemas.microsoft.com/office/drawing/2016/5/12/chartex" xmlns:cx7="http://schemas.microsoft.com/office/drawing/2016/5/13/chartex" xmlns:cx8="http://schemas.microsoft.com/office/drawing/2016/5/14/chartex" xmlns:mc="http://schemas.openxmlformats.org/markup-compatibility/2006" xmlns:aink="http://schemas.microsoft.com/office/drawing/2016/ink" xmlns:am3d="http://schemas.microsoft.com/office/drawing/2017/model3d" xmlns:o="urn:schemas-microsoft-com:office:office" xmlns:oel="http://schemas.microsoft.com/office/2019/extlst" xmlns:r="http://schemas.openxmlformats.org/officeDocument/2006/relationships" xmlns:m="http://schemas.openxmlformats.org/officeDocument/2006/math" xmlns:v="urn:schemas-microsoft-com:vml" xmlns:wp14="http://schemas.microsoft.com/office/word/2010/wordprocessingDrawing" xmlns:wp="http://schemas.openxmlformats.org/drawingml/2006/wordprocessingDrawing" xmlns:w10="urn:schemas-microsoft-com:office:word" xmlns:w="http://schemas.openxmlformats.org/wordprocessingml/2006/main" xmlns:w14="http://schemas.microsoft.com/office/word/2010/wordml" xmlns:w15="http://schemas.microsoft.com/office/word/2012/wordml" xmlns:w16cex="http://schemas.microsoft.com/office/word/2018/wordml/cex" xmlns:w16cid="http://schemas.microsoft.com/office/word/2016/wordml/cid" xmlns:w16="http://schemas.microsoft.com/office/word/2018/wordml" xmlns:w16sdtdh="http://schemas.microsoft.com/office/word/2020/wordml/sdtdatahash" xmlns:w16se="http://schemas.microsoft.com/office/word/2015/wordml/symex" xmlns:wpg="http://schemas.microsoft.com/office/word/2010/wordprocessingGroup" xmlns:wpi="http://schemas.microsoft.com/office/word/2010/wordprocessingInk" xmlns:wne="http://schemas.microsoft.com/office/word/2006/wordml" xmlns:wps="http://schemas.microsoft.com/office/word/2010/wordprocessingShape" mc:Ignorable="w14 w15 w16se w16cid w16 w16cex w16sdtdh wp14">
   <w:body>
     <w:tbl>
       <w:tblPr>
@@ -253,7 +253,7 @@
                 <w:color w:val="000000"/>
                 <w:lang w:eastAsia="en-CA"/>
               </w:rPr>
-              <w:t>Searching/filtering all the recipes</w:t>
+              <w:t>Login/Logout/Signup functionality</w:t>
             </w:r>
           </w:p>
           <w:p>
@@ -284,10 +284,8 @@
                 <w:color w:val="000000"/>
                 <w:lang w:eastAsia="en-CA"/>
               </w:rPr>
-              <w:t>Favourite an ingredient/food (MVP2?)</w:t>
-            </w:r>
-            <w:bookmarkStart w:id="0" w:name="_GoBack"/>
-            <w:bookmarkEnd w:id="0"/>
+              <w:t>Ability to search or filter all the recipes</w:t>
+            </w:r>
           </w:p>
           <w:p>
             <w:pPr>
@@ -317,7 +315,7 @@
                 <w:color w:val="000000"/>
                 <w:lang w:eastAsia="en-CA"/>
               </w:rPr>
-              <w:t>Login systems (MVP2?)</w:t>
+              <w:t>Each recipe should show a list of all required ingredients</w:t>
             </w:r>
           </w:p>
           <w:p>
@@ -348,7 +346,38 @@
                 <w:color w:val="000000"/>
                 <w:lang w:eastAsia="en-CA"/>
               </w:rPr>
-              <w:t>Read only version of filtering</w:t>
+              <w:t>Users should be able to view all the recipes without logging in</w:t>
+            </w:r>
+          </w:p>
+          <w:p>
+            <w:pPr>
+              <w:pStyle w:val="ListParagraph"/>
+              <w:numPr>
+                <w:ilvl w:val="0"/>
+                <w:numId w:val="2"/>
+              </w:numPr>
+              <w:pBdr>
+                <w:top w:val="nil"/>
+                <w:left w:val="nil"/>
+                <w:bottom w:val="nil"/>
+                <w:right w:val="nil"/>
+                <w:between w:val="nil"/>
+              </w:pBdr>
+              <w:spacing w:after="0" w:line="240" w:lineRule="auto"/>
+              <w:rPr>
+                <w:rFonts w:ascii="Arial" w:eastAsia="Arial" w:hAnsi="Arial" w:cs="Arial"/>
+                <w:b/>
+                <w:color w:val="000000"/>
+                <w:lang w:eastAsia="en-CA"/>
+              </w:rPr>
+            </w:pPr>
+            <w:r>
+              <w:rPr>
+                <w:rFonts w:ascii="Arial" w:eastAsia="Arial" w:hAnsi="Arial" w:cs="Arial"/>
+                <w:color w:val="000000"/>
+                <w:lang w:eastAsia="en-CA"/>
+              </w:rPr>
+              <w:t>Ability to favourite multiple recipes</w:t>
             </w:r>
           </w:p>
         </w:tc>
@@ -450,6 +479,14 @@
               </w:rPr>
               <w:t>Compatibility with most major browsers</w:t>
             </w:r>
+            <w:r>
+              <w:rPr>
+                <w:rFonts w:ascii="Arial" w:eastAsia="Arial" w:hAnsi="Arial" w:cs="Arial"/>
+                <w:color w:val="000000"/>
+                <w:lang w:eastAsia="en-CA"/>
+              </w:rPr>
+              <w:t xml:space="preserve"> (and therefore should work on any device with an internet connection)</w:t>
+            </w:r>
           </w:p>
           <w:p>
             <w:pPr>
@@ -479,7 +516,23 @@
                 <w:color w:val="000000"/>
                 <w:lang w:eastAsia="en-CA"/>
               </w:rPr>
-              <w:t>Responsive (should work on mobile; not top priority)</w:t>
+              <w:t>The UI should be r</w:t>
+            </w:r>
+            <w:r>
+              <w:rPr>
+                <w:rFonts w:ascii="Arial" w:eastAsia="Arial" w:hAnsi="Arial" w:cs="Arial"/>
+                <w:color w:val="000000"/>
+                <w:lang w:eastAsia="en-CA"/>
+              </w:rPr>
+              <w:t>esponsive</w:t>
+            </w:r>
+            <w:r>
+              <w:rPr>
+                <w:rFonts w:ascii="Arial" w:eastAsia="Arial" w:hAnsi="Arial" w:cs="Arial"/>
+                <w:color w:val="000000"/>
+                <w:lang w:eastAsia="en-CA"/>
+              </w:rPr>
+              <w:t xml:space="preserve"> to support multiple device screen sizes</w:t>
             </w:r>
           </w:p>
           <w:p>
@@ -510,25 +563,7 @@
                 <w:color w:val="000000"/>
                 <w:lang w:eastAsia="en-CA"/>
               </w:rPr>
-              <w:t xml:space="preserve">Front-End: HTML/Bootstrap, CSS, JavaScript, </w:t>
-            </w:r>
-            <w:proofErr w:type="gramStart"/>
-            <w:r>
-              <w:rPr>
-                <w:rFonts w:ascii="Arial" w:eastAsia="Arial" w:hAnsi="Arial" w:cs="Arial"/>
-                <w:color w:val="000000"/>
-                <w:lang w:eastAsia="en-CA"/>
-              </w:rPr>
-              <w:t>JQuery</w:t>
-            </w:r>
-            <w:proofErr w:type="gramEnd"/>
-            <w:r>
-              <w:rPr>
-                <w:rFonts w:ascii="Arial" w:eastAsia="Arial" w:hAnsi="Arial" w:cs="Arial"/>
-                <w:color w:val="000000"/>
-                <w:lang w:eastAsia="en-CA"/>
-              </w:rPr>
-              <w:t>. Node.js</w:t>
+              <w:t>Needs to use the MVC architecture</w:t>
             </w:r>
           </w:p>
           <w:p>
@@ -559,7 +594,49 @@
                 <w:color w:val="000000"/>
                 <w:lang w:eastAsia="en-CA"/>
               </w:rPr>
-              <w:t>Back-End: MySQL, MongoDB, Mongoose, Passport, PHP</w:t>
+              <w:t>Front-End</w:t>
+            </w:r>
+            <w:r>
+              <w:rPr>
+                <w:rFonts w:ascii="Arial" w:eastAsia="Arial" w:hAnsi="Arial" w:cs="Arial"/>
+                <w:color w:val="000000"/>
+                <w:lang w:eastAsia="en-CA"/>
+              </w:rPr>
+              <w:t xml:space="preserve"> Technologies</w:t>
+            </w:r>
+            <w:r>
+              <w:rPr>
+                <w:rFonts w:ascii="Arial" w:eastAsia="Arial" w:hAnsi="Arial" w:cs="Arial"/>
+                <w:color w:val="000000"/>
+                <w:lang w:eastAsia="en-CA"/>
+              </w:rPr>
+              <w:t xml:space="preserve">: HTML/Bootstrap, CSS, JavaScript, </w:t>
+            </w:r>
+            <w:proofErr w:type="spellStart"/>
+            <w:r>
+              <w:rPr>
+                <w:rFonts w:ascii="Arial" w:eastAsia="Arial" w:hAnsi="Arial" w:cs="Arial"/>
+                <w:color w:val="000000"/>
+                <w:lang w:eastAsia="en-CA"/>
+              </w:rPr>
+              <w:t>JQuery</w:t>
+            </w:r>
+            <w:proofErr w:type="spellEnd"/>
+            <w:r>
+              <w:rPr>
+                <w:rFonts w:ascii="Arial" w:eastAsia="Arial" w:hAnsi="Arial" w:cs="Arial"/>
+                <w:color w:val="000000"/>
+                <w:lang w:eastAsia="en-CA"/>
+              </w:rPr>
+              <w:t>,</w:t>
+            </w:r>
+            <w:r>
+              <w:rPr>
+                <w:rFonts w:ascii="Arial" w:eastAsia="Arial" w:hAnsi="Arial" w:cs="Arial"/>
+                <w:color w:val="000000"/>
+                <w:lang w:eastAsia="en-CA"/>
+              </w:rPr>
+              <w:t xml:space="preserve"> Node.js</w:t>
             </w:r>
           </w:p>
           <w:p>
@@ -590,7 +667,23 @@
                 <w:color w:val="000000"/>
                 <w:lang w:eastAsia="en-CA"/>
               </w:rPr>
-              <w:t>MVC</w:t>
+              <w:t>Back-End</w:t>
+            </w:r>
+            <w:r>
+              <w:rPr>
+                <w:rFonts w:ascii="Arial" w:eastAsia="Arial" w:hAnsi="Arial" w:cs="Arial"/>
+                <w:color w:val="000000"/>
+                <w:lang w:eastAsia="en-CA"/>
+              </w:rPr>
+              <w:t xml:space="preserve"> Technologies</w:t>
+            </w:r>
+            <w:r>
+              <w:rPr>
+                <w:rFonts w:ascii="Arial" w:eastAsia="Arial" w:hAnsi="Arial" w:cs="Arial"/>
+                <w:color w:val="000000"/>
+                <w:lang w:eastAsia="en-CA"/>
+              </w:rPr>
+              <w:t>: MySQL, MongoDB, Mongoose, Passport, PHP</w:t>
             </w:r>
           </w:p>
         </w:tc>
@@ -608,7 +701,7 @@
 </file>
 
 <file path=word/numbering.xml><?xml version="1.0" encoding="utf-8"?>
-<w:numbering xmlns:wpc="http://schemas.microsoft.com/office/word/2010/wordprocessingCanvas" xmlns:mc="http://schemas.openxmlformats.org/markup-compatibility/2006" xmlns:o="urn:schemas-microsoft-com:office:office" xmlns:r="http://schemas.openxmlformats.org/officeDocument/2006/relationships" xmlns:m="http://schemas.openxmlformats.org/officeDocument/2006/math" xmlns:v="urn:schemas-microsoft-com:vml" xmlns:wp14="http://schemas.microsoft.com/office/word/2010/wordprocessingDrawing" xmlns:wp="http://schemas.openxmlformats.org/drawingml/2006/wordprocessingDrawing" xmlns:w10="urn:schemas-microsoft-com:office:word" xmlns:w="http://schemas.openxmlformats.org/wordprocessingml/2006/main" xmlns:w14="http://schemas.microsoft.com/office/word/2010/wordml" xmlns:w15="http://schemas.microsoft.com/office/word/2012/wordml" xmlns:wpg="http://schemas.microsoft.com/office/word/2010/wordprocessingGroup" xmlns:wpi="http://schemas.microsoft.com/office/word/2010/wordprocessingInk" xmlns:wne="http://schemas.microsoft.com/office/word/2006/wordml" xmlns:wps="http://schemas.microsoft.com/office/word/2010/wordprocessingShape" mc:Ignorable="w14 w15 wp14">
+<w:numbering xmlns:wpc="http://schemas.microsoft.com/office/word/2010/wordprocessingCanvas" xmlns:cx="http://schemas.microsoft.com/office/drawing/2014/chartex" xmlns:cx1="http://schemas.microsoft.com/office/drawing/2015/9/8/chartex" xmlns:cx2="http://schemas.microsoft.com/office/drawing/2015/10/21/chartex" xmlns:cx3="http://schemas.microsoft.com/office/drawing/2016/5/9/chartex" xmlns:cx4="http://schemas.microsoft.com/office/drawing/2016/5/10/chartex" xmlns:cx5="http://schemas.microsoft.com/office/drawing/2016/5/11/chartex" xmlns:cx6="http://schemas.microsoft.com/office/drawing/2016/5/12/chartex" xmlns:cx7="http://schemas.microsoft.com/office/drawing/2016/5/13/chartex" xmlns:cx8="http://schemas.microsoft.com/office/drawing/2016/5/14/chartex" xmlns:mc="http://schemas.openxmlformats.org/markup-compatibility/2006" xmlns:aink="http://schemas.microsoft.com/office/drawing/2016/ink" xmlns:am3d="http://schemas.microsoft.com/office/drawing/2017/model3d" xmlns:o="urn:schemas-microsoft-com:office:office" xmlns:oel="http://schemas.microsoft.com/office/2019/extlst" xmlns:r="http://schemas.openxmlformats.org/officeDocument/2006/relationships" xmlns:m="http://schemas.openxmlformats.org/officeDocument/2006/math" xmlns:v="urn:schemas-microsoft-com:vml" xmlns:wp14="http://schemas.microsoft.com/office/word/2010/wordprocessingDrawing" xmlns:wp="http://schemas.openxmlformats.org/drawingml/2006/wordprocessingDrawing" xmlns:w10="urn:schemas-microsoft-com:office:word" xmlns:w="http://schemas.openxmlformats.org/wordprocessingml/2006/main" xmlns:w14="http://schemas.microsoft.com/office/word/2010/wordml" xmlns:w15="http://schemas.microsoft.com/office/word/2012/wordml" xmlns:w16cex="http://schemas.microsoft.com/office/word/2018/wordml/cex" xmlns:w16cid="http://schemas.microsoft.com/office/word/2016/wordml/cid" xmlns:w16="http://schemas.microsoft.com/office/word/2018/wordml" xmlns:w16sdtdh="http://schemas.microsoft.com/office/word/2020/wordml/sdtdatahash" xmlns:w16se="http://schemas.microsoft.com/office/word/2015/wordml/symex" xmlns:wpg="http://schemas.microsoft.com/office/word/2010/wordprocessingGroup" xmlns:wpi="http://schemas.microsoft.com/office/word/2010/wordprocessingInk" xmlns:wne="http://schemas.microsoft.com/office/word/2006/wordml" xmlns:wps="http://schemas.microsoft.com/office/word/2010/wordprocessingShape" mc:Ignorable="w14 w15 w16se w16cid w16 w16cex w16sdtdh wp14">
   <w:abstractNum w:abstractNumId="0" w15:restartNumberingAfterBreak="0">
     <w:nsid w:val="0E21484B"/>
     <w:multiLevelType w:val="hybridMultilevel"/>
@@ -835,17 +928,17 @@
       </w:rPr>
     </w:lvl>
   </w:abstractNum>
-  <w:num w:numId="1">
+  <w:num w:numId="1" w16cid:durableId="164711474">
     <w:abstractNumId w:val="0"/>
   </w:num>
-  <w:num w:numId="2">
+  <w:num w:numId="2" w16cid:durableId="125120748">
     <w:abstractNumId w:val="1"/>
   </w:num>
 </w:numbering>
 </file>
 
 <file path=word/styles.xml><?xml version="1.0" encoding="utf-8"?>
-<w:styles xmlns:mc="http://schemas.openxmlformats.org/markup-compatibility/2006" xmlns:r="http://schemas.openxmlformats.org/officeDocument/2006/relationships" xmlns:w="http://schemas.openxmlformats.org/wordprocessingml/2006/main" xmlns:w14="http://schemas.microsoft.com/office/word/2010/wordml" xmlns:w15="http://schemas.microsoft.com/office/word/2012/wordml" mc:Ignorable="w14 w15">
+<w:styles xmlns:mc="http://schemas.openxmlformats.org/markup-compatibility/2006" xmlns:r="http://schemas.openxmlformats.org/officeDocument/2006/relationships" xmlns:w="http://schemas.openxmlformats.org/wordprocessingml/2006/main" xmlns:w14="http://schemas.microsoft.com/office/word/2010/wordml" xmlns:w15="http://schemas.microsoft.com/office/word/2012/wordml" xmlns:w16cex="http://schemas.microsoft.com/office/word/2018/wordml/cex" xmlns:w16cid="http://schemas.microsoft.com/office/word/2016/wordml/cid" xmlns:w16="http://schemas.microsoft.com/office/word/2018/wordml" xmlns:w16sdtdh="http://schemas.microsoft.com/office/word/2020/wordml/sdtdatahash" xmlns:w16se="http://schemas.microsoft.com/office/word/2015/wordml/symex" mc:Ignorable="w14 w15 w16se w16cid w16 w16cex w16sdtdh">
   <w:docDefaults>
     <w:rPrDefault>
       <w:rPr>
@@ -861,7 +954,7 @@
       </w:pPr>
     </w:pPrDefault>
   </w:docDefaults>
-  <w:latentStyles w:defLockedState="0" w:defUIPriority="99" w:defSemiHidden="0" w:defUnhideWhenUsed="0" w:defQFormat="0" w:count="371">
+  <w:latentStyles w:defLockedState="0" w:defUIPriority="99" w:defSemiHidden="0" w:defUnhideWhenUsed="0" w:defQFormat="0" w:count="376">
     <w:lsdException w:name="Normal" w:uiPriority="0" w:qFormat="1"/>
     <w:lsdException w:name="heading 1" w:uiPriority="9" w:qFormat="1"/>
     <w:lsdException w:name="heading 2" w:semiHidden="1" w:uiPriority="9" w:unhideWhenUsed="1" w:qFormat="1"/>
@@ -967,7 +1060,6 @@
     <w:lsdException w:name="HTML Sample" w:semiHidden="1" w:unhideWhenUsed="1"/>
     <w:lsdException w:name="HTML Typewriter" w:semiHidden="1" w:unhideWhenUsed="1"/>
     <w:lsdException w:name="HTML Variable" w:semiHidden="1" w:unhideWhenUsed="1"/>
-    <w:lsdException w:name="Normal Table" w:semiHidden="1" w:unhideWhenUsed="1"/>
     <w:lsdException w:name="annotation subject" w:semiHidden="1" w:unhideWhenUsed="1"/>
     <w:lsdException w:name="No List" w:semiHidden="1" w:unhideWhenUsed="1"/>
     <w:lsdException w:name="Outline List 1" w:semiHidden="1" w:unhideWhenUsed="1"/>
@@ -1010,11 +1102,8 @@
     <w:lsdException w:name="Table Contemporary" w:semiHidden="1" w:unhideWhenUsed="1"/>
     <w:lsdException w:name="Table Elegant" w:semiHidden="1" w:unhideWhenUsed="1"/>
     <w:lsdException w:name="Table Professional" w:semiHidden="1" w:unhideWhenUsed="1"/>
-    <w:lsdException w:name="Table Subtle 1" w:semiHidden="1" w:unhideWhenUsed="1"/>
     <w:lsdException w:name="Table Subtle 2" w:semiHidden="1" w:unhideWhenUsed="1"/>
     <w:lsdException w:name="Table Web 1" w:semiHidden="1" w:unhideWhenUsed="1"/>
-    <w:lsdException w:name="Table Web 2" w:semiHidden="1" w:unhideWhenUsed="1"/>
-    <w:lsdException w:name="Table Web 3" w:semiHidden="1" w:unhideWhenUsed="1"/>
     <w:lsdException w:name="Balloon Text" w:semiHidden="1" w:unhideWhenUsed="1"/>
     <w:lsdException w:name="Table Grid" w:uiPriority="39"/>
     <w:lsdException w:name="Table Theme" w:semiHidden="1" w:unhideWhenUsed="1"/>
@@ -1233,6 +1322,11 @@
     <w:lsdException w:name="List Table 5 Dark Accent 6" w:uiPriority="50"/>
     <w:lsdException w:name="List Table 6 Colorful Accent 6" w:uiPriority="51"/>
     <w:lsdException w:name="List Table 7 Colorful Accent 6" w:uiPriority="52"/>
+    <w:lsdException w:name="Mention" w:semiHidden="1" w:unhideWhenUsed="1"/>
+    <w:lsdException w:name="Smart Hyperlink" w:semiHidden="1" w:unhideWhenUsed="1"/>
+    <w:lsdException w:name="Hashtag" w:semiHidden="1" w:unhideWhenUsed="1"/>
+    <w:lsdException w:name="Unresolved Mention" w:semiHidden="1" w:unhideWhenUsed="1"/>
+    <w:lsdException w:name="Smart Link" w:semiHidden="1" w:unhideWhenUsed="1"/>
   </w:latentStyles>
   <w:style w:type="paragraph" w:default="1" w:styleId="Normal">
     <w:name w:val="Normal"/>

</xml_diff>